<commit_message>
Agregado contenido completo de avance 3
Contenido solicitado de avance 3, incluye integracion de front-end y react con base de datos y back-end de Node. Incluye CRUD de usuarios, documentos, reservas y ejemplares segun lo solicitado en el Caso 16.
</commit_message>
<xml_diff>
--- a/Caso16.docx
+++ b/Caso16.docx
@@ -1,10 +1,10 @@
 
 <file path=word/document.xml><?xml version="1.0" encoding="utf-8"?>
-<w:document xmlns:wpc="http://schemas.microsoft.com/office/word/2010/wordprocessingCanvas" xmlns:cx="http://schemas.microsoft.com/office/drawing/2014/chartex" xmlns:cx1="http://schemas.microsoft.com/office/drawing/2015/9/8/chartex" xmlns:cx2="http://schemas.microsoft.com/office/drawing/2015/10/21/chartex" xmlns:cx3="http://schemas.microsoft.com/office/drawing/2016/5/9/chartex" xmlns:cx4="http://schemas.microsoft.com/office/drawing/2016/5/10/chartex" xmlns:cx5="http://schemas.microsoft.com/office/drawing/2016/5/11/chartex" xmlns:cx6="http://schemas.microsoft.com/office/drawing/2016/5/12/chartex" xmlns:cx7="http://schemas.microsoft.com/office/drawing/2016/5/13/chartex" xmlns:cx8="http://schemas.microsoft.com/office/drawing/2016/5/14/chartex" xmlns:mc="http://schemas.openxmlformats.org/markup-compatibility/2006" xmlns:aink="http://schemas.microsoft.com/office/drawing/2016/ink" xmlns:am3d="http://schemas.microsoft.com/office/drawing/2017/model3d" xmlns:o="urn:schemas-microsoft-com:office:office" xmlns:r="http://schemas.openxmlformats.org/officeDocument/2006/relationships" xmlns:m="http://schemas.openxmlformats.org/officeDocument/2006/math" xmlns:v="urn:schemas-microsoft-com:vml" xmlns:wp14="http://schemas.microsoft.com/office/word/2010/wordprocessingDrawing" xmlns:wp="http://schemas.openxmlformats.org/drawingml/2006/wordprocessingDrawing" xmlns:w10="urn:schemas-microsoft-com:office:word" xmlns:w="http://schemas.openxmlformats.org/wordprocessingml/2006/main" xmlns:w14="http://schemas.microsoft.com/office/word/2010/wordml" xmlns:w15="http://schemas.microsoft.com/office/word/2012/wordml" xmlns:w16cex="http://schemas.microsoft.com/office/word/2018/wordml/cex" xmlns:w16cid="http://schemas.microsoft.com/office/word/2016/wordml/cid" xmlns:w16="http://schemas.microsoft.com/office/word/2018/wordml" xmlns:w16sdtdh="http://schemas.microsoft.com/office/word/2020/wordml/sdtdatahash" xmlns:w16se="http://schemas.microsoft.com/office/word/2015/wordml/symex" xmlns:wpg="http://schemas.microsoft.com/office/word/2010/wordprocessingGroup" xmlns:wpi="http://schemas.microsoft.com/office/word/2010/wordprocessingInk" xmlns:wne="http://schemas.microsoft.com/office/word/2006/wordml" xmlns:wps="http://schemas.microsoft.com/office/word/2010/wordprocessingShape" mc:Ignorable="w14 w15 w16se w16cid w16 w16cex w16sdtdh wp14">
+<w:document xmlns:wpc="http://schemas.microsoft.com/office/word/2010/wordprocessingCanvas" xmlns:cx="http://schemas.microsoft.com/office/drawing/2014/chartex" xmlns:cx1="http://schemas.microsoft.com/office/drawing/2015/9/8/chartex" xmlns:cx2="http://schemas.microsoft.com/office/drawing/2015/10/21/chartex" xmlns:cx3="http://schemas.microsoft.com/office/drawing/2016/5/9/chartex" xmlns:cx4="http://schemas.microsoft.com/office/drawing/2016/5/10/chartex" xmlns:cx5="http://schemas.microsoft.com/office/drawing/2016/5/11/chartex" xmlns:cx6="http://schemas.microsoft.com/office/drawing/2016/5/12/chartex" xmlns:cx7="http://schemas.microsoft.com/office/drawing/2016/5/13/chartex" xmlns:cx8="http://schemas.microsoft.com/office/drawing/2016/5/14/chartex" xmlns:mc="http://schemas.openxmlformats.org/markup-compatibility/2006" xmlns:aink="http://schemas.microsoft.com/office/drawing/2016/ink" xmlns:am3d="http://schemas.microsoft.com/office/drawing/2017/model3d" xmlns:o="urn:schemas-microsoft-com:office:office" xmlns:oel="http://schemas.microsoft.com/office/2019/extlst" xmlns:r="http://schemas.openxmlformats.org/officeDocument/2006/relationships" xmlns:m="http://schemas.openxmlformats.org/officeDocument/2006/math" xmlns:v="urn:schemas-microsoft-com:vml" xmlns:wp14="http://schemas.microsoft.com/office/word/2010/wordprocessingDrawing" xmlns:wp="http://schemas.openxmlformats.org/drawingml/2006/wordprocessingDrawing" xmlns:w10="urn:schemas-microsoft-com:office:word" xmlns:w="http://schemas.openxmlformats.org/wordprocessingml/2006/main" xmlns:w14="http://schemas.microsoft.com/office/word/2010/wordml" xmlns:w15="http://schemas.microsoft.com/office/word/2012/wordml" xmlns:w16cex="http://schemas.microsoft.com/office/word/2018/wordml/cex" xmlns:w16cid="http://schemas.microsoft.com/office/word/2016/wordml/cid" xmlns:w16="http://schemas.microsoft.com/office/word/2018/wordml" xmlns:w16sdtdh="http://schemas.microsoft.com/office/word/2020/wordml/sdtdatahash" xmlns:w16se="http://schemas.microsoft.com/office/word/2015/wordml/symex" xmlns:wpg="http://schemas.microsoft.com/office/word/2010/wordprocessingGroup" xmlns:wpi="http://schemas.microsoft.com/office/word/2010/wordprocessingInk" xmlns:wne="http://schemas.microsoft.com/office/word/2006/wordml" xmlns:wps="http://schemas.microsoft.com/office/word/2010/wordprocessingShape" mc:Ignorable="w14 w15 w16se w16cid w16 w16cex w16sdtdh wp14">
   <w:body>
     <w:p>
       <w:pPr>
-        <w:pStyle w:val="Ttulo1"/>
+        <w:pStyle w:val="Heading1"/>
         <w:jc w:val="center"/>
         <w:rPr>
           <w:sz w:val="36"/>
@@ -13,7 +13,7 @@
     </w:p>
     <w:p>
       <w:pPr>
-        <w:pStyle w:val="Ttulo1"/>
+        <w:pStyle w:val="Heading1"/>
         <w:jc w:val="center"/>
         <w:rPr>
           <w:sz w:val="36"/>
@@ -22,7 +22,7 @@
     </w:p>
     <w:p>
       <w:pPr>
-        <w:pStyle w:val="Ttulo1"/>
+        <w:pStyle w:val="Heading1"/>
         <w:jc w:val="center"/>
         <w:rPr>
           <w:sz w:val="36"/>
@@ -31,7 +31,7 @@
     </w:p>
     <w:p>
       <w:pPr>
-        <w:pStyle w:val="Ttulo1"/>
+        <w:pStyle w:val="Heading1"/>
         <w:jc w:val="center"/>
         <w:rPr>
           <w:sz w:val="36"/>
@@ -68,7 +68,7 @@
     </w:p>
     <w:p>
       <w:pPr>
-        <w:pStyle w:val="Ttulo1"/>
+        <w:pStyle w:val="Heading1"/>
         <w:jc w:val="center"/>
         <w:rPr>
           <w:sz w:val="36"/>
@@ -446,7 +446,23 @@
           <w:sz w:val="24"/>
           <w:szCs w:val="24"/>
         </w:rPr>
-        <w:t xml:space="preserve">os como rut, nombres, dirección, correo electrónico </w:t>
+        <w:t xml:space="preserve">os como </w:t>
+      </w:r>
+      <w:proofErr w:type="spellStart"/>
+      <w:r>
+        <w:rPr>
+          <w:sz w:val="24"/>
+          <w:szCs w:val="24"/>
+        </w:rPr>
+        <w:t>rut</w:t>
+      </w:r>
+      <w:proofErr w:type="spellEnd"/>
+      <w:r>
+        <w:rPr>
+          <w:sz w:val="24"/>
+          <w:szCs w:val="24"/>
+        </w:rPr>
+        <w:t xml:space="preserve">, nombres, dirección, correo electrónico </w:t>
       </w:r>
       <w:r>
         <w:rPr>
@@ -560,7 +576,39 @@
           <w:sz w:val="24"/>
           <w:szCs w:val="24"/>
         </w:rPr>
-        <w:t>; la colección multimedia a su vez se divide entre audio y video diferenciando los medios en que se encuentran registrados éstos (casete, cd, dvd, blueray, etc.).</w:t>
+        <w:t xml:space="preserve">; la colección multimedia a su vez se divide entre audio y video diferenciando los medios en que se encuentran registrados éstos (casete, cd, </w:t>
+      </w:r>
+      <w:proofErr w:type="spellStart"/>
+      <w:r>
+        <w:rPr>
+          <w:sz w:val="24"/>
+          <w:szCs w:val="24"/>
+        </w:rPr>
+        <w:t>dvd</w:t>
+      </w:r>
+      <w:proofErr w:type="spellEnd"/>
+      <w:r>
+        <w:rPr>
+          <w:sz w:val="24"/>
+          <w:szCs w:val="24"/>
+        </w:rPr>
+        <w:t xml:space="preserve">, </w:t>
+      </w:r>
+      <w:proofErr w:type="spellStart"/>
+      <w:r>
+        <w:rPr>
+          <w:sz w:val="24"/>
+          <w:szCs w:val="24"/>
+        </w:rPr>
+        <w:t>blueray</w:t>
+      </w:r>
+      <w:proofErr w:type="spellEnd"/>
+      <w:r>
+        <w:rPr>
+          <w:sz w:val="24"/>
+          <w:szCs w:val="24"/>
+        </w:rPr>
+        <w:t>, etc.).</w:t>
       </w:r>
     </w:p>
     <w:p>
@@ -674,7 +722,23 @@
           <w:sz w:val="24"/>
           <w:szCs w:val="24"/>
         </w:rPr>
-        <w:t xml:space="preserve"> se encuentre disponible. En caso que esto </w:t>
+        <w:t xml:space="preserve"> se encuentre disponible. </w:t>
+      </w:r>
+      <w:proofErr w:type="gramStart"/>
+      <w:r>
+        <w:rPr>
+          <w:sz w:val="24"/>
+          <w:szCs w:val="24"/>
+        </w:rPr>
+        <w:t>En caso que</w:t>
+      </w:r>
+      <w:proofErr w:type="gramEnd"/>
+      <w:r>
+        <w:rPr>
+          <w:sz w:val="24"/>
+          <w:szCs w:val="24"/>
+        </w:rPr>
+        <w:t xml:space="preserve"> esto </w:t>
       </w:r>
       <w:r>
         <w:rPr>
@@ -938,7 +1002,23 @@
           <w:sz w:val="24"/>
           <w:szCs w:val="24"/>
         </w:rPr>
-        <w:t xml:space="preserve">La consulta del catálogo se podrá realizar en totem’s habilitados en los cuales se podrá </w:t>
+        <w:t xml:space="preserve">La consulta del catálogo se podrá realizar en </w:t>
+      </w:r>
+      <w:proofErr w:type="spellStart"/>
+      <w:r>
+        <w:rPr>
+          <w:sz w:val="24"/>
+          <w:szCs w:val="24"/>
+        </w:rPr>
+        <w:t>totem’s</w:t>
+      </w:r>
+      <w:proofErr w:type="spellEnd"/>
+      <w:r>
+        <w:rPr>
+          <w:sz w:val="24"/>
+          <w:szCs w:val="24"/>
+        </w:rPr>
+        <w:t xml:space="preserve"> habilitados en los cuales se podrá </w:t>
       </w:r>
       <w:r>
         <w:rPr>
@@ -1006,7 +1086,23 @@
           <w:sz w:val="24"/>
           <w:szCs w:val="24"/>
         </w:rPr>
-        <w:t xml:space="preserve"> sean sacados del recinto en caso que el préstamo no sea a domicilio.</w:t>
+        <w:t xml:space="preserve"> sean sacados del recinto </w:t>
+      </w:r>
+      <w:proofErr w:type="gramStart"/>
+      <w:r>
+        <w:rPr>
+          <w:sz w:val="24"/>
+          <w:szCs w:val="24"/>
+        </w:rPr>
+        <w:t>en caso que</w:t>
+      </w:r>
+      <w:proofErr w:type="gramEnd"/>
+      <w:r>
+        <w:rPr>
+          <w:sz w:val="24"/>
+          <w:szCs w:val="24"/>
+        </w:rPr>
+        <w:t xml:space="preserve"> el préstamo no sea a domicilio.</w:t>
       </w:r>
     </w:p>
     <w:p>
@@ -1056,12 +1152,14 @@
         <w:rPr>
           <w:sz w:val="24"/>
           <w:szCs w:val="24"/>
-        </w:rPr>
-      </w:pPr>
-      <w:r>
-        <w:rPr>
-          <w:sz w:val="24"/>
-          <w:szCs w:val="24"/>
+          <w:highlight w:val="green"/>
+        </w:rPr>
+      </w:pPr>
+      <w:r>
+        <w:rPr>
+          <w:sz w:val="24"/>
+          <w:szCs w:val="24"/>
+          <w:highlight w:val="green"/>
         </w:rPr>
         <w:t>Los usuarios del sistema de préstamo y devolución (bibliotecarios y administrativo de biblioteca), deben autenticarse al ingresar al sistema.</w:t>
       </w:r>
@@ -1076,12 +1174,14 @@
         <w:rPr>
           <w:sz w:val="24"/>
           <w:szCs w:val="24"/>
-        </w:rPr>
-      </w:pPr>
-      <w:r>
-        <w:rPr>
-          <w:sz w:val="24"/>
-          <w:szCs w:val="24"/>
+          <w:highlight w:val="yellow"/>
+        </w:rPr>
+      </w:pPr>
+      <w:r>
+        <w:rPr>
+          <w:sz w:val="24"/>
+          <w:szCs w:val="24"/>
+          <w:highlight w:val="yellow"/>
         </w:rPr>
         <w:t>Se debe crear la administración de la colección bibliográfica, ingresando información de los documentos como título, autor, tipo (libro, audio, video, etc.), editorial, edición, año de edición, ubicación en estanterías, etc.</w:t>
       </w:r>
@@ -1096,19 +1196,40 @@
         <w:rPr>
           <w:sz w:val="24"/>
           <w:szCs w:val="24"/>
-        </w:rPr>
-      </w:pPr>
-      <w:r>
-        <w:rPr>
-          <w:sz w:val="24"/>
-          <w:szCs w:val="24"/>
-        </w:rPr>
-        <w:t>La consulta de catálogo en los totem’s no necesita autenticación</w:t>
-      </w:r>
-      <w:r>
-        <w:rPr>
-          <w:sz w:val="24"/>
-          <w:szCs w:val="24"/>
+          <w:highlight w:val="red"/>
+        </w:rPr>
+      </w:pPr>
+      <w:r>
+        <w:rPr>
+          <w:sz w:val="24"/>
+          <w:szCs w:val="24"/>
+          <w:highlight w:val="red"/>
+        </w:rPr>
+        <w:t xml:space="preserve">La consulta de catálogo en los </w:t>
+      </w:r>
+      <w:proofErr w:type="spellStart"/>
+      <w:r>
+        <w:rPr>
+          <w:sz w:val="24"/>
+          <w:szCs w:val="24"/>
+          <w:highlight w:val="red"/>
+        </w:rPr>
+        <w:t>totem’s</w:t>
+      </w:r>
+      <w:proofErr w:type="spellEnd"/>
+      <w:r>
+        <w:rPr>
+          <w:sz w:val="24"/>
+          <w:szCs w:val="24"/>
+          <w:highlight w:val="red"/>
+        </w:rPr>
+        <w:t xml:space="preserve"> no necesita autenticación</w:t>
+      </w:r>
+      <w:r>
+        <w:rPr>
+          <w:sz w:val="24"/>
+          <w:szCs w:val="24"/>
+          <w:highlight w:val="red"/>
         </w:rPr>
         <w:t>.</w:t>
       </w:r>
@@ -1123,12 +1244,14 @@
         <w:rPr>
           <w:sz w:val="24"/>
           <w:szCs w:val="24"/>
-        </w:rPr>
-      </w:pPr>
-      <w:r>
-        <w:rPr>
-          <w:sz w:val="24"/>
-          <w:szCs w:val="24"/>
+          <w:highlight w:val="red"/>
+        </w:rPr>
+      </w:pPr>
+      <w:r>
+        <w:rPr>
+          <w:sz w:val="24"/>
+          <w:szCs w:val="24"/>
+          <w:highlight w:val="red"/>
         </w:rPr>
         <w:t xml:space="preserve">La solicitud de </w:t>
       </w:r>
@@ -1136,6 +1259,7 @@
         <w:rPr>
           <w:sz w:val="24"/>
           <w:szCs w:val="24"/>
+          <w:highlight w:val="red"/>
         </w:rPr>
         <w:t xml:space="preserve">préstamo </w:t>
       </w:r>
@@ -1143,13 +1267,33 @@
         <w:rPr>
           <w:sz w:val="24"/>
           <w:szCs w:val="24"/>
-        </w:rPr>
-        <w:t xml:space="preserve">en los totem’s requiere </w:t>
-      </w:r>
-      <w:r>
-        <w:rPr>
-          <w:sz w:val="24"/>
-          <w:szCs w:val="24"/>
+          <w:highlight w:val="red"/>
+        </w:rPr>
+        <w:t xml:space="preserve">en los </w:t>
+      </w:r>
+      <w:proofErr w:type="spellStart"/>
+      <w:r>
+        <w:rPr>
+          <w:sz w:val="24"/>
+          <w:szCs w:val="24"/>
+          <w:highlight w:val="red"/>
+        </w:rPr>
+        <w:t>totem’s</w:t>
+      </w:r>
+      <w:proofErr w:type="spellEnd"/>
+      <w:r>
+        <w:rPr>
+          <w:sz w:val="24"/>
+          <w:szCs w:val="24"/>
+          <w:highlight w:val="red"/>
+        </w:rPr>
+        <w:t xml:space="preserve"> requiere </w:t>
+      </w:r>
+      <w:r>
+        <w:rPr>
+          <w:sz w:val="24"/>
+          <w:szCs w:val="24"/>
+          <w:highlight w:val="red"/>
         </w:rPr>
         <w:t>autentica</w:t>
       </w:r>
@@ -1157,6 +1301,7 @@
         <w:rPr>
           <w:sz w:val="24"/>
           <w:szCs w:val="24"/>
+          <w:highlight w:val="red"/>
         </w:rPr>
         <w:t>ción</w:t>
       </w:r>
@@ -1164,6 +1309,7 @@
         <w:rPr>
           <w:sz w:val="24"/>
           <w:szCs w:val="24"/>
+          <w:highlight w:val="red"/>
         </w:rPr>
         <w:t xml:space="preserve"> por parte del usuario.</w:t>
       </w:r>
@@ -1178,40 +1324,48 @@
         <w:rPr>
           <w:sz w:val="24"/>
           <w:szCs w:val="24"/>
-        </w:rPr>
-      </w:pPr>
-      <w:r>
-        <w:rPr>
-          <w:sz w:val="24"/>
-          <w:szCs w:val="24"/>
-        </w:rPr>
-        <w:t>El sistema debe permitir regist</w:t>
-      </w:r>
-      <w:r>
-        <w:rPr>
-          <w:sz w:val="24"/>
-          <w:szCs w:val="24"/>
-        </w:rPr>
-        <w:t>r</w:t>
-      </w:r>
-      <w:r>
-        <w:rPr>
-          <w:sz w:val="24"/>
-          <w:szCs w:val="24"/>
-        </w:rPr>
-        <w:t xml:space="preserve">ar </w:t>
-      </w:r>
-      <w:r>
-        <w:rPr>
-          <w:sz w:val="24"/>
-          <w:szCs w:val="24"/>
-        </w:rPr>
-        <w:t>la ficha del usuario, en esta ficha se registrarán datos como rut, nombres y apellidos, dirección, teléfono, correo electrónico, huella digital y foto</w:t>
-      </w:r>
-      <w:r>
-        <w:rPr>
-          <w:sz w:val="24"/>
-          <w:szCs w:val="24"/>
+          <w:highlight w:val="yellow"/>
+        </w:rPr>
+      </w:pPr>
+      <w:r>
+        <w:rPr>
+          <w:sz w:val="24"/>
+          <w:szCs w:val="24"/>
+          <w:highlight w:val="yellow"/>
+        </w:rPr>
+        <w:t xml:space="preserve">El sistema debe permitir registrar </w:t>
+      </w:r>
+      <w:r>
+        <w:rPr>
+          <w:sz w:val="24"/>
+          <w:szCs w:val="24"/>
+          <w:highlight w:val="yellow"/>
+        </w:rPr>
+        <w:t xml:space="preserve">la ficha del usuario, en esta ficha se registrarán datos como </w:t>
+      </w:r>
+      <w:proofErr w:type="spellStart"/>
+      <w:r>
+        <w:rPr>
+          <w:sz w:val="24"/>
+          <w:szCs w:val="24"/>
+          <w:highlight w:val="yellow"/>
+        </w:rPr>
+        <w:t>rut</w:t>
+      </w:r>
+      <w:proofErr w:type="spellEnd"/>
+      <w:r>
+        <w:rPr>
+          <w:sz w:val="24"/>
+          <w:szCs w:val="24"/>
+          <w:highlight w:val="yellow"/>
+        </w:rPr>
+        <w:t>, nombres y apellidos, dirección, teléfono, correo electrónico, huella digital y foto</w:t>
+      </w:r>
+      <w:r>
+        <w:rPr>
+          <w:sz w:val="24"/>
+          <w:szCs w:val="24"/>
+          <w:highlight w:val="yellow"/>
         </w:rPr>
         <w:t>.</w:t>
       </w:r>
@@ -1226,12 +1380,14 @@
         <w:rPr>
           <w:sz w:val="24"/>
           <w:szCs w:val="24"/>
-        </w:rPr>
-      </w:pPr>
-      <w:r>
-        <w:rPr>
-          <w:sz w:val="24"/>
-          <w:szCs w:val="24"/>
+          <w:highlight w:val="red"/>
+        </w:rPr>
+      </w:pPr>
+      <w:r>
+        <w:rPr>
+          <w:sz w:val="24"/>
+          <w:szCs w:val="24"/>
+          <w:highlight w:val="red"/>
         </w:rPr>
         <w:t xml:space="preserve">El usuario debe recibir un correo electrónico para </w:t>
       </w:r>
@@ -1239,6 +1395,7 @@
         <w:rPr>
           <w:sz w:val="24"/>
           <w:szCs w:val="24"/>
+          <w:highlight w:val="red"/>
         </w:rPr>
         <w:t>activar</w:t>
       </w:r>
@@ -1246,6 +1403,7 @@
         <w:rPr>
           <w:sz w:val="24"/>
           <w:szCs w:val="24"/>
+          <w:highlight w:val="red"/>
         </w:rPr>
         <w:t xml:space="preserve"> la cuenta, si el usuario no realiza la validación a través del correo, la cuenta no se activará.</w:t>
       </w:r>
@@ -1260,12 +1418,14 @@
         <w:rPr>
           <w:sz w:val="24"/>
           <w:szCs w:val="24"/>
-        </w:rPr>
-      </w:pPr>
-      <w:r>
-        <w:rPr>
-          <w:sz w:val="24"/>
-          <w:szCs w:val="24"/>
+          <w:highlight w:val="yellow"/>
+        </w:rPr>
+      </w:pPr>
+      <w:r>
+        <w:rPr>
+          <w:sz w:val="24"/>
+          <w:szCs w:val="24"/>
+          <w:highlight w:val="yellow"/>
         </w:rPr>
         <w:t xml:space="preserve">Se debe generar un catálogo electrónico con el cual </w:t>
       </w:r>
@@ -1273,6 +1433,7 @@
         <w:rPr>
           <w:sz w:val="24"/>
           <w:szCs w:val="24"/>
+          <w:highlight w:val="yellow"/>
         </w:rPr>
         <w:t>interactuará</w:t>
       </w:r>
@@ -1280,6 +1441,7 @@
         <w:rPr>
           <w:sz w:val="24"/>
           <w:szCs w:val="24"/>
+          <w:highlight w:val="yellow"/>
         </w:rPr>
         <w:t xml:space="preserve"> el usuario, dicho catálogo debe permitir la búsqueda de documentos por nombre, autor o categoría. Una vez aplicado el filtro se deben mostrar los datos del </w:t>
       </w:r>
@@ -1287,6 +1449,7 @@
         <w:rPr>
           <w:sz w:val="24"/>
           <w:szCs w:val="24"/>
+          <w:highlight w:val="yellow"/>
         </w:rPr>
         <w:t>documento</w:t>
       </w:r>
@@ -1294,6 +1457,7 @@
         <w:rPr>
           <w:sz w:val="24"/>
           <w:szCs w:val="24"/>
+          <w:highlight w:val="yellow"/>
         </w:rPr>
         <w:t xml:space="preserve"> más su disponibilidad, se debe mostrar además cuantos ejemplares se encuentran prestados en sala (el usuario puede elegir esperar que el documento vuelva a estar en estanterías).</w:t>
       </w:r>
@@ -1301,6 +1465,7 @@
         <w:rPr>
           <w:sz w:val="24"/>
           <w:szCs w:val="24"/>
+          <w:highlight w:val="yellow"/>
         </w:rPr>
         <w:t xml:space="preserve"> </w:t>
       </w:r>
@@ -1315,12 +1480,14 @@
         <w:rPr>
           <w:sz w:val="24"/>
           <w:szCs w:val="24"/>
-        </w:rPr>
-      </w:pPr>
-      <w:r>
-        <w:rPr>
-          <w:sz w:val="24"/>
-          <w:szCs w:val="24"/>
+          <w:highlight w:val="yellow"/>
+        </w:rPr>
+      </w:pPr>
+      <w:r>
+        <w:rPr>
+          <w:sz w:val="24"/>
+          <w:szCs w:val="24"/>
+          <w:highlight w:val="yellow"/>
         </w:rPr>
         <w:t>Se puede solicitar el préstamo en sala o a domicilio de los libros que se elijan desde el catálogo.</w:t>
       </w:r>
@@ -1341,6 +1508,7 @@
         <w:rPr>
           <w:sz w:val="24"/>
           <w:szCs w:val="24"/>
+          <w:highlight w:val="yellow"/>
         </w:rPr>
         <w:t>Se debe ofrecer la posibilidad de reservar un ejemplar para una fecha específica</w:t>
       </w:r>
@@ -1349,12 +1517,21 @@
           <w:sz w:val="24"/>
           <w:szCs w:val="24"/>
         </w:rPr>
-        <w:t xml:space="preserve"> a través del tótem</w:t>
-      </w:r>
-      <w:r>
-        <w:rPr>
-          <w:sz w:val="24"/>
-          <w:szCs w:val="24"/>
+        <w:t xml:space="preserve"> </w:t>
+      </w:r>
+      <w:r>
+        <w:rPr>
+          <w:sz w:val="24"/>
+          <w:szCs w:val="24"/>
+          <w:highlight w:val="red"/>
+        </w:rPr>
+        <w:t>a través del tótem</w:t>
+      </w:r>
+      <w:r>
+        <w:rPr>
+          <w:sz w:val="24"/>
+          <w:szCs w:val="24"/>
+          <w:highlight w:val="red"/>
         </w:rPr>
         <w:t>.</w:t>
       </w:r>
@@ -1369,12 +1546,14 @@
         <w:rPr>
           <w:sz w:val="24"/>
           <w:szCs w:val="24"/>
-        </w:rPr>
-      </w:pPr>
-      <w:r>
-        <w:rPr>
-          <w:sz w:val="24"/>
-          <w:szCs w:val="24"/>
+          <w:highlight w:val="red"/>
+        </w:rPr>
+      </w:pPr>
+      <w:r>
+        <w:rPr>
+          <w:sz w:val="24"/>
+          <w:szCs w:val="24"/>
+          <w:highlight w:val="red"/>
         </w:rPr>
         <w:t xml:space="preserve">El bibliotecario debe tener implementada una pantalla que le permita ver las solicitudes de </w:t>
       </w:r>
@@ -1382,6 +1561,7 @@
         <w:rPr>
           <w:sz w:val="24"/>
           <w:szCs w:val="24"/>
+          <w:highlight w:val="red"/>
         </w:rPr>
         <w:t>préstamo</w:t>
       </w:r>
@@ -1389,6 +1569,7 @@
         <w:rPr>
           <w:sz w:val="24"/>
           <w:szCs w:val="24"/>
+          <w:highlight w:val="red"/>
         </w:rPr>
         <w:t>, con estos datos puede buscar</w:t>
       </w:r>
@@ -1396,6 +1577,7 @@
         <w:rPr>
           <w:sz w:val="24"/>
           <w:szCs w:val="24"/>
+          <w:highlight w:val="red"/>
         </w:rPr>
         <w:t xml:space="preserve"> </w:t>
       </w:r>
@@ -1403,6 +1585,7 @@
         <w:rPr>
           <w:sz w:val="24"/>
           <w:szCs w:val="24"/>
+          <w:highlight w:val="red"/>
         </w:rPr>
         <w:t xml:space="preserve">los </w:t>
       </w:r>
@@ -1410,6 +1593,7 @@
         <w:rPr>
           <w:sz w:val="24"/>
           <w:szCs w:val="24"/>
+          <w:highlight w:val="red"/>
         </w:rPr>
         <w:t xml:space="preserve">documentos </w:t>
       </w:r>
@@ -1417,6 +1601,7 @@
         <w:rPr>
           <w:sz w:val="24"/>
           <w:szCs w:val="24"/>
+          <w:highlight w:val="red"/>
         </w:rPr>
         <w:t>en estantería.</w:t>
       </w:r>
@@ -1439,7 +1624,39 @@
           <w:szCs w:val="24"/>
         </w:rPr>
         <w:lastRenderedPageBreak/>
-        <w:t>Una vez que el usuario se acerca al mesón, debe registrarse el préstamo ingresando los libros prestados al sistema, el rut y la huella digital del usuario como mecanismo de validación. La aplicación debe calcular la fecha y hora de devolución en caso que el préstamo sea a domicilio y solo la hora de devolución en caso que el préstamo sea en sala.</w:t>
+        <w:t xml:space="preserve">Una vez que el usuario se acerca al mesón, debe registrarse el préstamo ingresando los libros prestados al sistema, el </w:t>
+      </w:r>
+      <w:proofErr w:type="spellStart"/>
+      <w:r>
+        <w:rPr>
+          <w:sz w:val="24"/>
+          <w:szCs w:val="24"/>
+        </w:rPr>
+        <w:t>rut</w:t>
+      </w:r>
+      <w:proofErr w:type="spellEnd"/>
+      <w:r>
+        <w:rPr>
+          <w:sz w:val="24"/>
+          <w:szCs w:val="24"/>
+        </w:rPr>
+        <w:t xml:space="preserve"> y la huella digital del usuario como mecanismo de validación. La aplicación debe calcular la fecha y hora de devolución </w:t>
+      </w:r>
+      <w:proofErr w:type="gramStart"/>
+      <w:r>
+        <w:rPr>
+          <w:sz w:val="24"/>
+          <w:szCs w:val="24"/>
+        </w:rPr>
+        <w:t>en caso que</w:t>
+      </w:r>
+      <w:proofErr w:type="gramEnd"/>
+      <w:r>
+        <w:rPr>
+          <w:sz w:val="24"/>
+          <w:szCs w:val="24"/>
+        </w:rPr>
+        <w:t xml:space="preserve"> el préstamo sea a domicilio y solo la hora de devolución en caso que el préstamo sea en sala.</w:t>
       </w:r>
     </w:p>
     <w:p>
@@ -1750,15 +1967,27 @@
                 <w:lang w:val="es-ES" w:eastAsia="es-ES"/>
               </w:rPr>
             </w:pPr>
-            <w:r>
-              <w:rPr>
-                <w:rFonts w:eastAsia="Times New Roman" w:cs="Calibri"/>
-                <w:color w:val="000000"/>
-                <w:sz w:val="24"/>
-                <w:szCs w:val="24"/>
-                <w:lang w:val="es-ES" w:eastAsia="es-ES"/>
-              </w:rPr>
-              <w:t>ID Caso de Uso</w:t>
+            <w:proofErr w:type="gramStart"/>
+            <w:r>
+              <w:rPr>
+                <w:rFonts w:eastAsia="Times New Roman" w:cs="Calibri"/>
+                <w:color w:val="000000"/>
+                <w:sz w:val="24"/>
+                <w:szCs w:val="24"/>
+                <w:lang w:val="es-ES" w:eastAsia="es-ES"/>
+              </w:rPr>
+              <w:t>ID</w:t>
+            </w:r>
+            <w:proofErr w:type="gramEnd"/>
+            <w:r>
+              <w:rPr>
+                <w:rFonts w:eastAsia="Times New Roman" w:cs="Calibri"/>
+                <w:color w:val="000000"/>
+                <w:sz w:val="24"/>
+                <w:szCs w:val="24"/>
+                <w:lang w:val="es-ES" w:eastAsia="es-ES"/>
+              </w:rPr>
+              <w:t xml:space="preserve"> Caso de Uso</w:t>
             </w:r>
           </w:p>
         </w:tc>
@@ -2589,7 +2818,29 @@
                 <w:szCs w:val="24"/>
                 <w:lang w:val="es-ES" w:eastAsia="es-ES"/>
               </w:rPr>
-              <w:t>RF3,RF7</w:t>
+              <w:t>RF</w:t>
+            </w:r>
+            <w:proofErr w:type="gramStart"/>
+            <w:r>
+              <w:rPr>
+                <w:rFonts w:eastAsia="Times New Roman" w:cs="Calibri"/>
+                <w:color w:val="000000"/>
+                <w:sz w:val="24"/>
+                <w:szCs w:val="24"/>
+                <w:lang w:val="es-ES" w:eastAsia="es-ES"/>
+              </w:rPr>
+              <w:t>3,RF</w:t>
+            </w:r>
+            <w:proofErr w:type="gramEnd"/>
+            <w:r>
+              <w:rPr>
+                <w:rFonts w:eastAsia="Times New Roman" w:cs="Calibri"/>
+                <w:color w:val="000000"/>
+                <w:sz w:val="24"/>
+                <w:szCs w:val="24"/>
+                <w:lang w:val="es-ES" w:eastAsia="es-ES"/>
+              </w:rPr>
+              <w:t>7</w:t>
             </w:r>
           </w:p>
         </w:tc>
@@ -4032,7 +4283,7 @@
     </w:p>
     <w:p>
       <w:pPr>
-        <w:pStyle w:val="Prrafodelista"/>
+        <w:pStyle w:val="ListParagraph"/>
         <w:numPr>
           <w:ilvl w:val="0"/>
           <w:numId w:val="10"/>
@@ -4074,7 +4325,7 @@
     </w:p>
     <w:p>
       <w:pPr>
-        <w:pStyle w:val="Prrafodelista"/>
+        <w:pStyle w:val="ListParagraph"/>
         <w:numPr>
           <w:ilvl w:val="0"/>
           <w:numId w:val="10"/>
@@ -4095,7 +4346,7 @@
     </w:p>
     <w:p>
       <w:pPr>
-        <w:pStyle w:val="Prrafodelista"/>
+        <w:pStyle w:val="ListParagraph"/>
         <w:numPr>
           <w:ilvl w:val="0"/>
           <w:numId w:val="10"/>
@@ -4111,14 +4362,30 @@
           <w:sz w:val="24"/>
           <w:szCs w:val="24"/>
         </w:rPr>
-        <w:t>El sistema debe ser construido utilizando la base datos o</w:t>
-      </w:r>
-      <w:r>
-        <w:rPr>
-          <w:sz w:val="24"/>
-          <w:szCs w:val="24"/>
-        </w:rPr>
-        <w:t xml:space="preserve">racle </w:t>
+        <w:t xml:space="preserve">El sistema debe ser construido utilizando la base datos </w:t>
+      </w:r>
+      <w:proofErr w:type="spellStart"/>
+      <w:r>
+        <w:rPr>
+          <w:sz w:val="24"/>
+          <w:szCs w:val="24"/>
+        </w:rPr>
+        <w:t>o</w:t>
+      </w:r>
+      <w:r>
+        <w:rPr>
+          <w:sz w:val="24"/>
+          <w:szCs w:val="24"/>
+        </w:rPr>
+        <w:t>racle</w:t>
+      </w:r>
+      <w:proofErr w:type="spellEnd"/>
+      <w:r>
+        <w:rPr>
+          <w:sz w:val="24"/>
+          <w:szCs w:val="24"/>
+        </w:rPr>
+        <w:t xml:space="preserve"> </w:t>
       </w:r>
       <w:r>
         <w:rPr>
@@ -4137,7 +4404,7 @@
     </w:p>
     <w:p>
       <w:pPr>
-        <w:pStyle w:val="Prrafodelista"/>
+        <w:pStyle w:val="ListParagraph"/>
         <w:numPr>
           <w:ilvl w:val="0"/>
           <w:numId w:val="10"/>
@@ -4158,7 +4425,7 @@
     </w:p>
     <w:p>
       <w:pPr>
-        <w:pStyle w:val="Prrafodelista"/>
+        <w:pStyle w:val="ListParagraph"/>
         <w:numPr>
           <w:ilvl w:val="0"/>
           <w:numId w:val="10"/>
@@ -4179,7 +4446,7 @@
     </w:p>
     <w:p>
       <w:pPr>
-        <w:pStyle w:val="Prrafodelista"/>
+        <w:pStyle w:val="ListParagraph"/>
         <w:numPr>
           <w:ilvl w:val="0"/>
           <w:numId w:val="10"/>
@@ -4221,7 +4488,7 @@
     </w:p>
     <w:p>
       <w:pPr>
-        <w:pStyle w:val="Prrafodelista"/>
+        <w:pStyle w:val="ListParagraph"/>
         <w:numPr>
           <w:ilvl w:val="0"/>
           <w:numId w:val="10"/>
@@ -4242,7 +4509,7 @@
     </w:p>
     <w:p>
       <w:pPr>
-        <w:pStyle w:val="Prrafodelista"/>
+        <w:pStyle w:val="ListParagraph"/>
         <w:numPr>
           <w:ilvl w:val="0"/>
           <w:numId w:val="10"/>
@@ -4265,7 +4532,7 @@
     </w:p>
     <w:p>
       <w:pPr>
-        <w:pStyle w:val="Prrafodelista"/>
+        <w:pStyle w:val="ListParagraph"/>
         <w:numPr>
           <w:ilvl w:val="0"/>
           <w:numId w:val="10"/>
@@ -4288,7 +4555,7 @@
     </w:p>
     <w:p>
       <w:pPr>
-        <w:pStyle w:val="Prrafodelista"/>
+        <w:pStyle w:val="ListParagraph"/>
         <w:numPr>
           <w:ilvl w:val="0"/>
           <w:numId w:val="10"/>
@@ -4311,7 +4578,7 @@
     </w:p>
     <w:p>
       <w:pPr>
-        <w:pStyle w:val="Prrafodelista"/>
+        <w:pStyle w:val="ListParagraph"/>
         <w:numPr>
           <w:ilvl w:val="0"/>
           <w:numId w:val="10"/>
@@ -4334,7 +4601,7 @@
     </w:p>
     <w:p>
       <w:pPr>
-        <w:pStyle w:val="Prrafodelista"/>
+        <w:pStyle w:val="ListParagraph"/>
         <w:numPr>
           <w:ilvl w:val="0"/>
           <w:numId w:val="10"/>
@@ -4357,7 +4624,7 @@
     </w:p>
     <w:p>
       <w:pPr>
-        <w:pStyle w:val="Prrafodelista"/>
+        <w:pStyle w:val="ListParagraph"/>
         <w:numPr>
           <w:ilvl w:val="0"/>
           <w:numId w:val="10"/>
@@ -4380,7 +4647,7 @@
     </w:p>
     <w:p>
       <w:pPr>
-        <w:pStyle w:val="Prrafodelista"/>
+        <w:pStyle w:val="ListParagraph"/>
         <w:numPr>
           <w:ilvl w:val="0"/>
           <w:numId w:val="10"/>
@@ -4403,7 +4670,7 @@
     </w:p>
     <w:p>
       <w:pPr>
-        <w:pStyle w:val="Prrafodelista"/>
+        <w:pStyle w:val="ListParagraph"/>
         <w:numPr>
           <w:ilvl w:val="0"/>
           <w:numId w:val="10"/>
@@ -4426,7 +4693,7 @@
     </w:p>
     <w:p>
       <w:pPr>
-        <w:pStyle w:val="Prrafodelista"/>
+        <w:pStyle w:val="ListParagraph"/>
         <w:numPr>
           <w:ilvl w:val="0"/>
           <w:numId w:val="10"/>
@@ -4573,6 +4840,7 @@
           <w:szCs w:val="24"/>
         </w:rPr>
       </w:pPr>
+      <w:proofErr w:type="gramStart"/>
       <w:r>
         <w:rPr>
           <w:sz w:val="24"/>
@@ -4585,7 +4853,15 @@
           <w:sz w:val="24"/>
           <w:szCs w:val="24"/>
         </w:rPr>
-        <w:t>(identificador,</w:t>
+        <w:t>(</w:t>
+      </w:r>
+      <w:proofErr w:type="gramEnd"/>
+      <w:r>
+        <w:rPr>
+          <w:sz w:val="24"/>
+          <w:szCs w:val="24"/>
+        </w:rPr>
+        <w:t>identificador,</w:t>
       </w:r>
       <w:r>
         <w:rPr>
@@ -4666,38 +4942,164 @@
           <w:szCs w:val="24"/>
         </w:rPr>
       </w:pPr>
-      <w:r>
-        <w:rPr>
-          <w:sz w:val="24"/>
-          <w:szCs w:val="24"/>
-        </w:rPr>
-        <w:t>Ejemplar(idEjemplar, idDocumento, estado, ubicación)</w:t>
-      </w:r>
-    </w:p>
-    <w:p>
-      <w:pPr>
-        <w:jc w:val="both"/>
-        <w:rPr>
-          <w:sz w:val="24"/>
-          <w:szCs w:val="24"/>
-        </w:rPr>
-      </w:pPr>
-      <w:r>
-        <w:rPr>
-          <w:sz w:val="24"/>
-          <w:szCs w:val="24"/>
-        </w:rPr>
-        <w:t>Prestamo(idPrestamo, tipo prestamo, idEjemplar, fecha prestamo, hora prestamo, fecha devolución, hora devolución, fecha devolución real, hora devolución real)</w:t>
-      </w:r>
-    </w:p>
-    <w:p>
-      <w:pPr>
-        <w:jc w:val="both"/>
-        <w:rPr>
-          <w:sz w:val="24"/>
-          <w:szCs w:val="24"/>
-        </w:rPr>
-      </w:pPr>
+      <w:proofErr w:type="gramStart"/>
+      <w:r>
+        <w:rPr>
+          <w:sz w:val="24"/>
+          <w:szCs w:val="24"/>
+        </w:rPr>
+        <w:t>Ejemplar(</w:t>
+      </w:r>
+      <w:proofErr w:type="spellStart"/>
+      <w:proofErr w:type="gramEnd"/>
+      <w:r>
+        <w:rPr>
+          <w:sz w:val="24"/>
+          <w:szCs w:val="24"/>
+        </w:rPr>
+        <w:t>idEjemplar</w:t>
+      </w:r>
+      <w:proofErr w:type="spellEnd"/>
+      <w:r>
+        <w:rPr>
+          <w:sz w:val="24"/>
+          <w:szCs w:val="24"/>
+        </w:rPr>
+        <w:t xml:space="preserve">, </w:t>
+      </w:r>
+      <w:proofErr w:type="spellStart"/>
+      <w:r>
+        <w:rPr>
+          <w:sz w:val="24"/>
+          <w:szCs w:val="24"/>
+        </w:rPr>
+        <w:t>idDocumento</w:t>
+      </w:r>
+      <w:proofErr w:type="spellEnd"/>
+      <w:r>
+        <w:rPr>
+          <w:sz w:val="24"/>
+          <w:szCs w:val="24"/>
+        </w:rPr>
+        <w:t>, estado, ubicación)</w:t>
+      </w:r>
+    </w:p>
+    <w:p>
+      <w:pPr>
+        <w:jc w:val="both"/>
+        <w:rPr>
+          <w:sz w:val="24"/>
+          <w:szCs w:val="24"/>
+        </w:rPr>
+      </w:pPr>
+      <w:proofErr w:type="spellStart"/>
+      <w:proofErr w:type="gramStart"/>
+      <w:r>
+        <w:rPr>
+          <w:sz w:val="24"/>
+          <w:szCs w:val="24"/>
+        </w:rPr>
+        <w:t>Prestamo</w:t>
+      </w:r>
+      <w:proofErr w:type="spellEnd"/>
+      <w:r>
+        <w:rPr>
+          <w:sz w:val="24"/>
+          <w:szCs w:val="24"/>
+        </w:rPr>
+        <w:t>(</w:t>
+      </w:r>
+      <w:proofErr w:type="spellStart"/>
+      <w:proofErr w:type="gramEnd"/>
+      <w:r>
+        <w:rPr>
+          <w:sz w:val="24"/>
+          <w:szCs w:val="24"/>
+        </w:rPr>
+        <w:t>idPrestamo</w:t>
+      </w:r>
+      <w:proofErr w:type="spellEnd"/>
+      <w:r>
+        <w:rPr>
+          <w:sz w:val="24"/>
+          <w:szCs w:val="24"/>
+        </w:rPr>
+        <w:t xml:space="preserve">, tipo </w:t>
+      </w:r>
+      <w:proofErr w:type="spellStart"/>
+      <w:r>
+        <w:rPr>
+          <w:sz w:val="24"/>
+          <w:szCs w:val="24"/>
+        </w:rPr>
+        <w:t>prestamo</w:t>
+      </w:r>
+      <w:proofErr w:type="spellEnd"/>
+      <w:r>
+        <w:rPr>
+          <w:sz w:val="24"/>
+          <w:szCs w:val="24"/>
+        </w:rPr>
+        <w:t xml:space="preserve">, </w:t>
+      </w:r>
+      <w:proofErr w:type="spellStart"/>
+      <w:r>
+        <w:rPr>
+          <w:sz w:val="24"/>
+          <w:szCs w:val="24"/>
+        </w:rPr>
+        <w:t>idEjemplar</w:t>
+      </w:r>
+      <w:proofErr w:type="spellEnd"/>
+      <w:r>
+        <w:rPr>
+          <w:sz w:val="24"/>
+          <w:szCs w:val="24"/>
+        </w:rPr>
+        <w:t xml:space="preserve">, fecha </w:t>
+      </w:r>
+      <w:proofErr w:type="spellStart"/>
+      <w:r>
+        <w:rPr>
+          <w:sz w:val="24"/>
+          <w:szCs w:val="24"/>
+        </w:rPr>
+        <w:t>prestamo</w:t>
+      </w:r>
+      <w:proofErr w:type="spellEnd"/>
+      <w:r>
+        <w:rPr>
+          <w:sz w:val="24"/>
+          <w:szCs w:val="24"/>
+        </w:rPr>
+        <w:t xml:space="preserve">, hora </w:t>
+      </w:r>
+      <w:proofErr w:type="spellStart"/>
+      <w:r>
+        <w:rPr>
+          <w:sz w:val="24"/>
+          <w:szCs w:val="24"/>
+        </w:rPr>
+        <w:t>prestamo</w:t>
+      </w:r>
+      <w:proofErr w:type="spellEnd"/>
+      <w:r>
+        <w:rPr>
+          <w:sz w:val="24"/>
+          <w:szCs w:val="24"/>
+        </w:rPr>
+        <w:t>, fecha devolución, hora devolución, fecha devolución real, hora devolución real)</w:t>
+      </w:r>
+    </w:p>
+    <w:p>
+      <w:pPr>
+        <w:jc w:val="both"/>
+        <w:rPr>
+          <w:sz w:val="24"/>
+          <w:szCs w:val="24"/>
+        </w:rPr>
+      </w:pPr>
+      <w:proofErr w:type="gramStart"/>
       <w:r>
         <w:rPr>
           <w:sz w:val="24"/>
@@ -4710,8 +5112,17 @@
           <w:sz w:val="24"/>
           <w:szCs w:val="24"/>
         </w:rPr>
-        <w:t xml:space="preserve">(identificador, </w:t>
-      </w:r>
+        <w:t>(</w:t>
+      </w:r>
+      <w:proofErr w:type="gramEnd"/>
+      <w:r>
+        <w:rPr>
+          <w:sz w:val="24"/>
+          <w:szCs w:val="24"/>
+        </w:rPr>
+        <w:t xml:space="preserve">identificador, </w:t>
+      </w:r>
+      <w:proofErr w:type="spellStart"/>
       <w:r>
         <w:rPr>
           <w:sz w:val="24"/>
@@ -4719,6 +5130,7 @@
         </w:rPr>
         <w:t>rut</w:t>
       </w:r>
+      <w:proofErr w:type="spellEnd"/>
       <w:r>
         <w:rPr>
           <w:sz w:val="24"/>
@@ -4784,6 +5196,8 @@
           <w:szCs w:val="24"/>
         </w:rPr>
       </w:pPr>
+      <w:proofErr w:type="spellStart"/>
+      <w:proofErr w:type="gramStart"/>
       <w:r>
         <w:rPr>
           <w:sz w:val="24"/>
@@ -4798,12 +5212,22 @@
         </w:rPr>
         <w:t>Préstamo</w:t>
       </w:r>
-      <w:r>
-        <w:rPr>
-          <w:sz w:val="24"/>
-          <w:szCs w:val="24"/>
-        </w:rPr>
-        <w:t>(id</w:t>
+      <w:proofErr w:type="spellEnd"/>
+      <w:r>
+        <w:rPr>
+          <w:sz w:val="24"/>
+          <w:szCs w:val="24"/>
+        </w:rPr>
+        <w:t>(</w:t>
+      </w:r>
+      <w:proofErr w:type="spellStart"/>
+      <w:proofErr w:type="gramEnd"/>
+      <w:r>
+        <w:rPr>
+          <w:sz w:val="24"/>
+          <w:szCs w:val="24"/>
+        </w:rPr>
+        <w:t>id</w:t>
       </w:r>
       <w:r>
         <w:rPr>
@@ -4812,6 +5236,7 @@
         </w:rPr>
         <w:t>Solicitud</w:t>
       </w:r>
+      <w:proofErr w:type="spellEnd"/>
       <w:r>
         <w:rPr>
           <w:sz w:val="24"/>
@@ -4824,23 +5249,82 @@
           <w:sz w:val="24"/>
           <w:szCs w:val="24"/>
         </w:rPr>
-        <w:t xml:space="preserve"> idUsuario, fecha solicitud, hora solicitud)</w:t>
-      </w:r>
-    </w:p>
-    <w:p>
-      <w:pPr>
-        <w:jc w:val="both"/>
-        <w:rPr>
-          <w:sz w:val="24"/>
-          <w:szCs w:val="24"/>
-        </w:rPr>
-      </w:pPr>
-      <w:r>
-        <w:rPr>
-          <w:sz w:val="24"/>
-          <w:szCs w:val="24"/>
-        </w:rPr>
-        <w:t>DetalleSolicitudPrestamo(idSolicitud, idEjemplar)</w:t>
+        <w:t xml:space="preserve"> </w:t>
+      </w:r>
+      <w:proofErr w:type="spellStart"/>
+      <w:r>
+        <w:rPr>
+          <w:sz w:val="24"/>
+          <w:szCs w:val="24"/>
+        </w:rPr>
+        <w:t>idUsuario</w:t>
+      </w:r>
+      <w:proofErr w:type="spellEnd"/>
+      <w:r>
+        <w:rPr>
+          <w:sz w:val="24"/>
+          <w:szCs w:val="24"/>
+        </w:rPr>
+        <w:t>, fecha solicitud, hora solicitud)</w:t>
+      </w:r>
+    </w:p>
+    <w:p>
+      <w:pPr>
+        <w:jc w:val="both"/>
+        <w:rPr>
+          <w:sz w:val="24"/>
+          <w:szCs w:val="24"/>
+        </w:rPr>
+      </w:pPr>
+      <w:proofErr w:type="spellStart"/>
+      <w:proofErr w:type="gramStart"/>
+      <w:r>
+        <w:rPr>
+          <w:sz w:val="24"/>
+          <w:szCs w:val="24"/>
+        </w:rPr>
+        <w:t>DetalleSolicitudPrestamo</w:t>
+      </w:r>
+      <w:proofErr w:type="spellEnd"/>
+      <w:r>
+        <w:rPr>
+          <w:sz w:val="24"/>
+          <w:szCs w:val="24"/>
+        </w:rPr>
+        <w:t>(</w:t>
+      </w:r>
+      <w:proofErr w:type="spellStart"/>
+      <w:proofErr w:type="gramEnd"/>
+      <w:r>
+        <w:rPr>
+          <w:sz w:val="24"/>
+          <w:szCs w:val="24"/>
+        </w:rPr>
+        <w:t>idSolicitud</w:t>
+      </w:r>
+      <w:proofErr w:type="spellEnd"/>
+      <w:r>
+        <w:rPr>
+          <w:sz w:val="24"/>
+          <w:szCs w:val="24"/>
+        </w:rPr>
+        <w:t xml:space="preserve">, </w:t>
+      </w:r>
+      <w:proofErr w:type="spellStart"/>
+      <w:r>
+        <w:rPr>
+          <w:sz w:val="24"/>
+          <w:szCs w:val="24"/>
+        </w:rPr>
+        <w:t>idEjemplar</w:t>
+      </w:r>
+      <w:proofErr w:type="spellEnd"/>
+      <w:r>
+        <w:rPr>
+          <w:sz w:val="24"/>
+          <w:szCs w:val="24"/>
+        </w:rPr>
+        <w:t>)</w:t>
       </w:r>
     </w:p>
     <w:p>
@@ -5172,7 +5656,7 @@
 </file>
 
 <file path=word/numbering.xml><?xml version="1.0" encoding="utf-8"?>
-<w:numbering xmlns:wpc="http://schemas.microsoft.com/office/word/2010/wordprocessingCanvas" xmlns:cx="http://schemas.microsoft.com/office/drawing/2014/chartex" xmlns:cx1="http://schemas.microsoft.com/office/drawing/2015/9/8/chartex" xmlns:cx2="http://schemas.microsoft.com/office/drawing/2015/10/21/chartex" xmlns:cx3="http://schemas.microsoft.com/office/drawing/2016/5/9/chartex" xmlns:cx4="http://schemas.microsoft.com/office/drawing/2016/5/10/chartex" xmlns:cx5="http://schemas.microsoft.com/office/drawing/2016/5/11/chartex" xmlns:cx6="http://schemas.microsoft.com/office/drawing/2016/5/12/chartex" xmlns:cx7="http://schemas.microsoft.com/office/drawing/2016/5/13/chartex" xmlns:cx8="http://schemas.microsoft.com/office/drawing/2016/5/14/chartex" xmlns:mc="http://schemas.openxmlformats.org/markup-compatibility/2006" xmlns:aink="http://schemas.microsoft.com/office/drawing/2016/ink" xmlns:am3d="http://schemas.microsoft.com/office/drawing/2017/model3d" xmlns:o="urn:schemas-microsoft-com:office:office" xmlns:r="http://schemas.openxmlformats.org/officeDocument/2006/relationships" xmlns:m="http://schemas.openxmlformats.org/officeDocument/2006/math" xmlns:v="urn:schemas-microsoft-com:vml" xmlns:wp14="http://schemas.microsoft.com/office/word/2010/wordprocessingDrawing" xmlns:wp="http://schemas.openxmlformats.org/drawingml/2006/wordprocessingDrawing" xmlns:w10="urn:schemas-microsoft-com:office:word" xmlns:w="http://schemas.openxmlformats.org/wordprocessingml/2006/main" xmlns:w14="http://schemas.microsoft.com/office/word/2010/wordml" xmlns:w15="http://schemas.microsoft.com/office/word/2012/wordml" xmlns:w16cex="http://schemas.microsoft.com/office/word/2018/wordml/cex" xmlns:w16cid="http://schemas.microsoft.com/office/word/2016/wordml/cid" xmlns:w16="http://schemas.microsoft.com/office/word/2018/wordml" xmlns:w16sdtdh="http://schemas.microsoft.com/office/word/2020/wordml/sdtdatahash" xmlns:w16se="http://schemas.microsoft.com/office/word/2015/wordml/symex" xmlns:wpg="http://schemas.microsoft.com/office/word/2010/wordprocessingGroup" xmlns:wpi="http://schemas.microsoft.com/office/word/2010/wordprocessingInk" xmlns:wne="http://schemas.microsoft.com/office/word/2006/wordml" xmlns:wps="http://schemas.microsoft.com/office/word/2010/wordprocessingShape" mc:Ignorable="w14 w15 w16se w16cid w16 w16cex w16sdtdh wp14">
+<w:numbering xmlns:wpc="http://schemas.microsoft.com/office/word/2010/wordprocessingCanvas" xmlns:cx="http://schemas.microsoft.com/office/drawing/2014/chartex" xmlns:cx1="http://schemas.microsoft.com/office/drawing/2015/9/8/chartex" xmlns:cx2="http://schemas.microsoft.com/office/drawing/2015/10/21/chartex" xmlns:cx3="http://schemas.microsoft.com/office/drawing/2016/5/9/chartex" xmlns:cx4="http://schemas.microsoft.com/office/drawing/2016/5/10/chartex" xmlns:cx5="http://schemas.microsoft.com/office/drawing/2016/5/11/chartex" xmlns:cx6="http://schemas.microsoft.com/office/drawing/2016/5/12/chartex" xmlns:cx7="http://schemas.microsoft.com/office/drawing/2016/5/13/chartex" xmlns:cx8="http://schemas.microsoft.com/office/drawing/2016/5/14/chartex" xmlns:mc="http://schemas.openxmlformats.org/markup-compatibility/2006" xmlns:aink="http://schemas.microsoft.com/office/drawing/2016/ink" xmlns:am3d="http://schemas.microsoft.com/office/drawing/2017/model3d" xmlns:o="urn:schemas-microsoft-com:office:office" xmlns:oel="http://schemas.microsoft.com/office/2019/extlst" xmlns:r="http://schemas.openxmlformats.org/officeDocument/2006/relationships" xmlns:m="http://schemas.openxmlformats.org/officeDocument/2006/math" xmlns:v="urn:schemas-microsoft-com:vml" xmlns:wp14="http://schemas.microsoft.com/office/word/2010/wordprocessingDrawing" xmlns:wp="http://schemas.openxmlformats.org/drawingml/2006/wordprocessingDrawing" xmlns:w10="urn:schemas-microsoft-com:office:word" xmlns:w="http://schemas.openxmlformats.org/wordprocessingml/2006/main" xmlns:w14="http://schemas.microsoft.com/office/word/2010/wordml" xmlns:w15="http://schemas.microsoft.com/office/word/2012/wordml" xmlns:w16cex="http://schemas.microsoft.com/office/word/2018/wordml/cex" xmlns:w16cid="http://schemas.microsoft.com/office/word/2016/wordml/cid" xmlns:w16="http://schemas.microsoft.com/office/word/2018/wordml" xmlns:w16sdtdh="http://schemas.microsoft.com/office/word/2020/wordml/sdtdatahash" xmlns:w16se="http://schemas.microsoft.com/office/word/2015/wordml/symex" xmlns:wpg="http://schemas.microsoft.com/office/word/2010/wordprocessingGroup" xmlns:wpi="http://schemas.microsoft.com/office/word/2010/wordprocessingInk" xmlns:wne="http://schemas.microsoft.com/office/word/2006/wordml" xmlns:wps="http://schemas.microsoft.com/office/word/2010/wordprocessingShape" mc:Ignorable="w14 w15 w16se w16cid w16 w16cex w16sdtdh wp14">
   <w:abstractNum w:abstractNumId="0" w15:restartNumberingAfterBreak="0">
     <w:nsid w:val="07200992"/>
     <w:multiLevelType w:val="hybridMultilevel"/>
@@ -6333,37 +6817,37 @@
       </w:rPr>
     </w:lvl>
   </w:abstractNum>
-  <w:num w:numId="1">
+  <w:num w:numId="1" w16cid:durableId="900167868">
     <w:abstractNumId w:val="8"/>
   </w:num>
-  <w:num w:numId="2">
+  <w:num w:numId="2" w16cid:durableId="1381784198">
     <w:abstractNumId w:val="7"/>
   </w:num>
-  <w:num w:numId="3">
+  <w:num w:numId="3" w16cid:durableId="2025740758">
     <w:abstractNumId w:val="5"/>
   </w:num>
-  <w:num w:numId="4">
+  <w:num w:numId="4" w16cid:durableId="1177161648">
     <w:abstractNumId w:val="10"/>
   </w:num>
-  <w:num w:numId="5">
+  <w:num w:numId="5" w16cid:durableId="1959679199">
     <w:abstractNumId w:val="2"/>
   </w:num>
-  <w:num w:numId="6">
+  <w:num w:numId="6" w16cid:durableId="786268149">
     <w:abstractNumId w:val="6"/>
   </w:num>
-  <w:num w:numId="7">
+  <w:num w:numId="7" w16cid:durableId="1127315151">
     <w:abstractNumId w:val="0"/>
   </w:num>
-  <w:num w:numId="8">
+  <w:num w:numId="8" w16cid:durableId="939409777">
     <w:abstractNumId w:val="1"/>
   </w:num>
-  <w:num w:numId="9">
+  <w:num w:numId="9" w16cid:durableId="665865068">
     <w:abstractNumId w:val="4"/>
   </w:num>
-  <w:num w:numId="10">
+  <w:num w:numId="10" w16cid:durableId="2116172143">
     <w:abstractNumId w:val="9"/>
   </w:num>
-  <w:num w:numId="11">
+  <w:num w:numId="11" w16cid:durableId="234365905">
     <w:abstractNumId w:val="3"/>
   </w:num>
 </w:numbering>
@@ -6486,6 +6970,7 @@
     <w:lsdException w:name="HTML Sample" w:semiHidden="1" w:unhideWhenUsed="1"/>
     <w:lsdException w:name="HTML Typewriter" w:semiHidden="1" w:unhideWhenUsed="1"/>
     <w:lsdException w:name="HTML Variable" w:semiHidden="1" w:unhideWhenUsed="1"/>
+    <w:lsdException w:name="Normal Table" w:semiHidden="1" w:unhideWhenUsed="1"/>
     <w:lsdException w:name="annotation subject" w:semiHidden="1" w:unhideWhenUsed="1"/>
     <w:lsdException w:name="No List" w:semiHidden="1" w:unhideWhenUsed="1"/>
     <w:lsdException w:name="Outline List 1" w:semiHidden="1" w:unhideWhenUsed="1"/>
@@ -6529,8 +7014,10 @@
     <w:lsdException w:name="Table Elegant" w:semiHidden="1" w:unhideWhenUsed="1"/>
     <w:lsdException w:name="Table Professional" w:semiHidden="1" w:unhideWhenUsed="1"/>
     <w:lsdException w:name="Table Subtle 1" w:semiHidden="1" w:unhideWhenUsed="1"/>
+    <w:lsdException w:name="Table Subtle 2" w:semiHidden="1" w:unhideWhenUsed="1"/>
     <w:lsdException w:name="Table Web 1" w:semiHidden="1" w:unhideWhenUsed="1"/>
     <w:lsdException w:name="Table Web 2" w:semiHidden="1" w:unhideWhenUsed="1"/>
+    <w:lsdException w:name="Table Web 3" w:semiHidden="1" w:unhideWhenUsed="1"/>
     <w:lsdException w:name="Balloon Text" w:semiHidden="1" w:unhideWhenUsed="1"/>
     <w:lsdException w:name="Table Grid" w:locked="1" w:uiPriority="0"/>
     <w:lsdException w:name="Table Theme" w:semiHidden="1" w:unhideWhenUsed="1"/>
@@ -6768,11 +7255,11 @@
       <w:lang w:val="es-CL" w:eastAsia="en-US"/>
     </w:rPr>
   </w:style>
-  <w:style w:type="paragraph" w:styleId="Ttulo1">
+  <w:style w:type="paragraph" w:styleId="Heading1">
     <w:name w:val="heading 1"/>
     <w:basedOn w:val="Normal"/>
     <w:next w:val="Normal"/>
-    <w:link w:val="Ttulo1Car"/>
+    <w:link w:val="Heading1Char"/>
     <w:uiPriority w:val="99"/>
     <w:qFormat/>
     <w:rsid w:val="00D130C5"/>
@@ -6791,11 +7278,11 @@
       <w:szCs w:val="28"/>
     </w:rPr>
   </w:style>
-  <w:style w:type="paragraph" w:styleId="Ttulo2">
+  <w:style w:type="paragraph" w:styleId="Heading2">
     <w:name w:val="heading 2"/>
     <w:basedOn w:val="Normal"/>
     <w:next w:val="Normal"/>
-    <w:link w:val="Ttulo2Car"/>
+    <w:link w:val="Heading2Char"/>
     <w:uiPriority w:val="99"/>
     <w:qFormat/>
     <w:rsid w:val="0003565E"/>
@@ -6814,13 +7301,13 @@
       <w:szCs w:val="26"/>
     </w:rPr>
   </w:style>
-  <w:style w:type="character" w:default="1" w:styleId="Fuentedeprrafopredeter">
+  <w:style w:type="character" w:default="1" w:styleId="DefaultParagraphFont">
     <w:name w:val="Default Paragraph Font"/>
     <w:uiPriority w:val="1"/>
     <w:semiHidden/>
     <w:unhideWhenUsed/>
   </w:style>
-  <w:style w:type="table" w:default="1" w:styleId="Tablanormal">
+  <w:style w:type="table" w:default="1" w:styleId="TableNormal">
     <w:name w:val="Normal Table"/>
     <w:uiPriority w:val="99"/>
     <w:semiHidden/>
@@ -6835,15 +7322,15 @@
       </w:tblCellMar>
     </w:tblPr>
   </w:style>
-  <w:style w:type="numbering" w:default="1" w:styleId="Sinlista">
+  <w:style w:type="numbering" w:default="1" w:styleId="NoList">
     <w:name w:val="No List"/>
     <w:uiPriority w:val="99"/>
     <w:semiHidden/>
     <w:unhideWhenUsed/>
   </w:style>
-  <w:style w:type="character" w:customStyle="1" w:styleId="Ttulo1Car">
-    <w:name w:val="Título 1 Car"/>
-    <w:link w:val="Ttulo1"/>
+  <w:style w:type="character" w:customStyle="1" w:styleId="Heading1Char">
+    <w:name w:val="Heading 1 Char"/>
+    <w:link w:val="Heading1"/>
     <w:uiPriority w:val="99"/>
     <w:locked/>
     <w:rsid w:val="00D130C5"/>
@@ -6856,9 +7343,9 @@
       <w:szCs w:val="28"/>
     </w:rPr>
   </w:style>
-  <w:style w:type="character" w:customStyle="1" w:styleId="Ttulo2Car">
-    <w:name w:val="Título 2 Car"/>
-    <w:link w:val="Ttulo2"/>
+  <w:style w:type="character" w:customStyle="1" w:styleId="Heading2Char">
+    <w:name w:val="Heading 2 Char"/>
+    <w:link w:val="Heading2"/>
     <w:uiPriority w:val="99"/>
     <w:locked/>
     <w:rsid w:val="0003565E"/>
@@ -6871,7 +7358,7 @@
       <w:szCs w:val="26"/>
     </w:rPr>
   </w:style>
-  <w:style w:type="paragraph" w:styleId="Prrafodelista">
+  <w:style w:type="paragraph" w:styleId="ListParagraph">
     <w:name w:val="List Paragraph"/>
     <w:basedOn w:val="Normal"/>
     <w:uiPriority w:val="99"/>
@@ -6882,11 +7369,11 @@
       <w:contextualSpacing/>
     </w:pPr>
   </w:style>
-  <w:style w:type="paragraph" w:styleId="Cita">
+  <w:style w:type="paragraph" w:styleId="Quote">
     <w:name w:val="Quote"/>
     <w:basedOn w:val="Normal"/>
     <w:next w:val="Normal"/>
-    <w:link w:val="CitaCar"/>
+    <w:link w:val="QuoteChar"/>
     <w:uiPriority w:val="99"/>
     <w:qFormat/>
     <w:rsid w:val="00043111"/>
@@ -6896,9 +7383,9 @@
       <w:color w:val="000000"/>
     </w:rPr>
   </w:style>
-  <w:style w:type="character" w:customStyle="1" w:styleId="CitaCar">
-    <w:name w:val="Cita Car"/>
-    <w:link w:val="Cita"/>
+  <w:style w:type="character" w:customStyle="1" w:styleId="QuoteChar">
+    <w:name w:val="Quote Char"/>
+    <w:link w:val="Quote"/>
     <w:uiPriority w:val="99"/>
     <w:locked/>
     <w:rsid w:val="00043111"/>
@@ -6909,7 +7396,7 @@
       <w:color w:val="000000"/>
     </w:rPr>
   </w:style>
-  <w:style w:type="paragraph" w:styleId="Sinespaciado">
+  <w:style w:type="paragraph" w:styleId="NoSpacing">
     <w:name w:val="No Spacing"/>
     <w:uiPriority w:val="99"/>
     <w:qFormat/>
@@ -6920,7 +7407,7 @@
       <w:lang w:val="es-CL" w:eastAsia="en-US"/>
     </w:rPr>
   </w:style>
-  <w:style w:type="character" w:styleId="Textoennegrita">
+  <w:style w:type="character" w:styleId="Strong">
     <w:name w:val="Strong"/>
     <w:uiPriority w:val="99"/>
     <w:qFormat/>
@@ -6931,7 +7418,7 @@
       <w:bCs/>
     </w:rPr>
   </w:style>
-  <w:style w:type="character" w:styleId="nfasis">
+  <w:style w:type="character" w:styleId="Emphasis">
     <w:name w:val="Emphasis"/>
     <w:uiPriority w:val="99"/>
     <w:qFormat/>
@@ -6942,10 +7429,10 @@
       <w:iCs/>
     </w:rPr>
   </w:style>
-  <w:style w:type="paragraph" w:styleId="Textodeglobo">
+  <w:style w:type="paragraph" w:styleId="BalloonText">
     <w:name w:val="Balloon Text"/>
     <w:basedOn w:val="Normal"/>
-    <w:link w:val="TextodegloboCar"/>
+    <w:link w:val="BalloonTextChar"/>
     <w:uiPriority w:val="99"/>
     <w:semiHidden/>
     <w:rsid w:val="00675AD1"/>
@@ -6958,9 +7445,9 @@
       <w:szCs w:val="16"/>
     </w:rPr>
   </w:style>
-  <w:style w:type="character" w:customStyle="1" w:styleId="TextodegloboCar">
-    <w:name w:val="Texto de globo Car"/>
-    <w:link w:val="Textodeglobo"/>
+  <w:style w:type="character" w:customStyle="1" w:styleId="BalloonTextChar">
+    <w:name w:val="Balloon Text Char"/>
+    <w:link w:val="BalloonText"/>
     <w:uiPriority w:val="99"/>
     <w:semiHidden/>
     <w:locked/>
@@ -6971,11 +7458,11 @@
       <w:szCs w:val="16"/>
     </w:rPr>
   </w:style>
-  <w:style w:type="paragraph" w:styleId="Ttulo">
+  <w:style w:type="paragraph" w:styleId="Title">
     <w:name w:val="Title"/>
     <w:basedOn w:val="Normal"/>
     <w:next w:val="Normal"/>
-    <w:link w:val="TtuloCar"/>
+    <w:link w:val="TitleChar"/>
     <w:uiPriority w:val="99"/>
     <w:qFormat/>
     <w:rsid w:val="008745C9"/>
@@ -6995,9 +7482,9 @@
       <w:szCs w:val="52"/>
     </w:rPr>
   </w:style>
-  <w:style w:type="character" w:customStyle="1" w:styleId="TtuloCar">
-    <w:name w:val="Título Car"/>
-    <w:link w:val="Ttulo"/>
+  <w:style w:type="character" w:customStyle="1" w:styleId="TitleChar">
+    <w:name w:val="Title Char"/>
+    <w:link w:val="Title"/>
     <w:uiPriority w:val="99"/>
     <w:locked/>
     <w:rsid w:val="008745C9"/>
@@ -7010,9 +7497,9 @@
       <w:szCs w:val="52"/>
     </w:rPr>
   </w:style>
-  <w:style w:type="table" w:styleId="Tablaconcuadrcula">
+  <w:style w:type="table" w:styleId="TableGrid">
     <w:name w:val="Table Grid"/>
-    <w:basedOn w:val="Tablanormal"/>
+    <w:basedOn w:val="TableNormal"/>
     <w:uiPriority w:val="99"/>
     <w:rsid w:val="00117747"/>
     <w:tblPr>

</xml_diff>